<commit_message>
Atualizado hierarquia de pastas
</commit_message>
<xml_diff>
--- a/1 - Docs/Documentação.docx
+++ b/1 - Docs/Documentação.docx
@@ -9,37 +9,30 @@
     </w:p>
     <w:p>
       <w:r>
-        <w:t>-</w:t>
-      </w:r>
-      <w:proofErr w:type="spellStart"/>
-      <w:r>
-        <w:t>WebCafe</w:t>
-      </w:r>
-      <w:proofErr w:type="spellEnd"/>
-    </w:p>
-    <w:p>
-      <w:r>
-        <w:tab/>
-        <w:t>-</w:t>
-      </w:r>
-      <w:proofErr w:type="spellStart"/>
-      <w:r>
-        <w:t>conf</w:t>
-      </w:r>
-      <w:proofErr w:type="spellEnd"/>
+        <w:t>-WebCafe</w:t>
+      </w:r>
+    </w:p>
+    <w:p>
+      <w:r>
+        <w:tab/>
+        <w:t>-actions</w:t>
+      </w:r>
+      <w:bookmarkStart w:id="0" w:name="_GoBack"/>
+      <w:bookmarkEnd w:id="0"/>
+    </w:p>
+    <w:p>
+      <w:r>
+        <w:tab/>
+        <w:t>-conf</w:t>
+      </w:r>
     </w:p>
     <w:p>
       <w:pPr>
         <w:ind w:left="708"/>
       </w:pPr>
       <w:r>
-        <w:t>-</w:t>
-      </w:r>
-      <w:proofErr w:type="spellStart"/>
-      <w:r>
-        <w:t>libs</w:t>
-      </w:r>
-      <w:proofErr w:type="spellEnd"/>
+        <w:t>-libs</w:t>
+      </w:r>
     </w:p>
     <w:p>
       <w:pPr>
@@ -55,84 +48,56 @@
       </w:pPr>
       <w:r>
         <w:tab/>
-      </w:r>
-      <w:proofErr w:type="spellStart"/>
-      <w:r>
         <w:t>header.php</w:t>
       </w:r>
-      <w:proofErr w:type="spellEnd"/>
     </w:p>
     <w:p>
       <w:pPr>
         <w:ind w:left="708" w:firstLine="708"/>
       </w:pPr>
-      <w:proofErr w:type="spellStart"/>
       <w:r>
         <w:t>footer.php</w:t>
       </w:r>
-      <w:proofErr w:type="spellEnd"/>
     </w:p>
     <w:p>
       <w:pPr>
         <w:ind w:left="708" w:firstLine="708"/>
       </w:pPr>
-      <w:proofErr w:type="spellStart"/>
       <w:r>
         <w:t>mainMenu.php</w:t>
       </w:r>
-      <w:proofErr w:type="spellEnd"/>
     </w:p>
     <w:p>
       <w:pPr>
         <w:ind w:firstLine="708"/>
       </w:pPr>
       <w:r>
-        <w:t>-</w:t>
-      </w:r>
-      <w:proofErr w:type="spellStart"/>
-      <w:r>
-        <w:t>resources</w:t>
-      </w:r>
-      <w:proofErr w:type="spellEnd"/>
+        <w:t>-resources</w:t>
+      </w:r>
     </w:p>
     <w:p>
       <w:pPr>
         <w:ind w:left="708" w:firstLine="708"/>
       </w:pPr>
       <w:r>
-        <w:t>-</w:t>
-      </w:r>
-      <w:proofErr w:type="spellStart"/>
-      <w:r>
-        <w:t>js</w:t>
-      </w:r>
-      <w:proofErr w:type="spellEnd"/>
+        <w:t>-js</w:t>
+      </w:r>
     </w:p>
     <w:p>
       <w:pPr>
         <w:ind w:left="708" w:firstLine="708"/>
       </w:pPr>
       <w:r>
-        <w:t>-</w:t>
-      </w:r>
-      <w:proofErr w:type="spellStart"/>
-      <w:r>
-        <w:t>img</w:t>
-      </w:r>
-      <w:proofErr w:type="spellEnd"/>
+        <w:t>-img</w:t>
+      </w:r>
     </w:p>
     <w:p>
       <w:pPr>
         <w:ind w:left="708" w:firstLine="708"/>
       </w:pPr>
       <w:r>
-        <w:t>-</w:t>
-      </w:r>
-      <w:proofErr w:type="spellStart"/>
-      <w:r>
-        <w:t>css</w:t>
-      </w:r>
-      <w:proofErr w:type="spellEnd"/>
+        <w:t>-css</w:t>
+      </w:r>
     </w:p>
     <w:p>
       <w:pPr>
@@ -146,36 +111,22 @@
     <w:p>
       <w:r>
         <w:tab/>
-      </w:r>
-      <w:proofErr w:type="spellStart"/>
-      <w:r>
         <w:t>Index.php</w:t>
       </w:r>
-      <w:proofErr w:type="spellEnd"/>
-    </w:p>
-    <w:p>
-      <w:r>
-        <w:tab/>
-        <w:t>-</w:t>
-      </w:r>
-      <w:proofErr w:type="spellStart"/>
-      <w:r>
-        <w:t>modulos</w:t>
-      </w:r>
-      <w:proofErr w:type="spellEnd"/>
-    </w:p>
-    <w:p>
-      <w:r>
-        <w:tab/>
-      </w:r>
-      <w:r>
-        <w:tab/>
-      </w:r>
-      <w:proofErr w:type="spellStart"/>
+    </w:p>
+    <w:p>
+      <w:pPr>
+        <w:ind w:firstLine="708"/>
+      </w:pPr>
       <w:r>
         <w:t>main.php</w:t>
       </w:r>
-      <w:proofErr w:type="spellEnd"/>
+    </w:p>
+    <w:p>
+      <w:r>
+        <w:tab/>
+        <w:t>-modulos</w:t>
+      </w:r>
     </w:p>
     <w:p>
       <w:r>
@@ -199,43 +150,28 @@
         <w:tab/>
       </w:r>
       <w:r>
-        <w:t>-</w:t>
-      </w:r>
-      <w:proofErr w:type="spellStart"/>
-      <w:r>
-        <w:t>model</w:t>
-      </w:r>
-      <w:proofErr w:type="spellEnd"/>
-    </w:p>
-    <w:p>
-      <w:r>
-        <w:tab/>
-      </w:r>
-      <w:r>
-        <w:tab/>
-      </w:r>
-      <w:r>
-        <w:tab/>
-        <w:t>-</w:t>
-      </w:r>
-      <w:proofErr w:type="spellStart"/>
-      <w:r>
-        <w:t>view</w:t>
-      </w:r>
-      <w:proofErr w:type="spellEnd"/>
+        <w:t>-model</w:t>
+      </w:r>
+    </w:p>
+    <w:p>
+      <w:r>
+        <w:tab/>
+      </w:r>
+      <w:r>
+        <w:tab/>
+      </w:r>
+      <w:r>
+        <w:tab/>
+        <w:t>-view</w:t>
+      </w:r>
     </w:p>
     <w:p>
       <w:pPr>
         <w:ind w:left="2124" w:firstLine="708"/>
       </w:pPr>
       <w:r>
-        <w:t>-</w:t>
-      </w:r>
-      <w:proofErr w:type="spellStart"/>
-      <w:r>
-        <w:t>resources</w:t>
-      </w:r>
-      <w:proofErr w:type="spellEnd"/>
+        <w:t>-resources</w:t>
+      </w:r>
     </w:p>
     <w:p>
       <w:pPr>
@@ -251,13 +187,8 @@
         <w:tab/>
       </w:r>
       <w:r>
-        <w:t>-</w:t>
-      </w:r>
-      <w:proofErr w:type="spellStart"/>
-      <w:r>
-        <w:t>js</w:t>
-      </w:r>
-      <w:proofErr w:type="spellEnd"/>
+        <w:t>-js</w:t>
+      </w:r>
     </w:p>
     <w:p>
       <w:pPr>
@@ -271,30 +202,20 @@
       </w:r>
       <w:r>
         <w:tab/>
-        <w:t>-</w:t>
-      </w:r>
-      <w:proofErr w:type="spellStart"/>
-      <w:r>
-        <w:t>css</w:t>
-      </w:r>
-      <w:proofErr w:type="spellEnd"/>
-    </w:p>
-    <w:p>
-      <w:r>
-        <w:tab/>
-      </w:r>
-      <w:r>
-        <w:tab/>
-      </w:r>
-      <w:r>
-        <w:tab/>
-        <w:t>-</w:t>
-      </w:r>
-      <w:proofErr w:type="spellStart"/>
-      <w:r>
-        <w:t>controller</w:t>
-      </w:r>
-      <w:proofErr w:type="spellEnd"/>
+        <w:t>-css</w:t>
+      </w:r>
+    </w:p>
+    <w:p>
+      <w:r>
+        <w:tab/>
+      </w:r>
+      <w:r>
+        <w:tab/>
+      </w:r>
+      <w:r>
+        <w:tab/>
+        <w:t>-controller</w:t>
+      </w:r>
     </w:p>
     <w:p>
       <w:r>
@@ -314,43 +235,28 @@
       </w:r>
       <w:r>
         <w:tab/>
-        <w:t>-</w:t>
-      </w:r>
-      <w:proofErr w:type="spellStart"/>
-      <w:r>
-        <w:t>model</w:t>
-      </w:r>
-      <w:proofErr w:type="spellEnd"/>
-    </w:p>
-    <w:p>
-      <w:r>
-        <w:tab/>
-      </w:r>
-      <w:r>
-        <w:tab/>
-      </w:r>
-      <w:r>
-        <w:tab/>
-        <w:t>-</w:t>
-      </w:r>
-      <w:proofErr w:type="spellStart"/>
-      <w:r>
-        <w:t>view</w:t>
-      </w:r>
-      <w:proofErr w:type="spellEnd"/>
+        <w:t>-model</w:t>
+      </w:r>
+    </w:p>
+    <w:p>
+      <w:r>
+        <w:tab/>
+      </w:r>
+      <w:r>
+        <w:tab/>
+      </w:r>
+      <w:r>
+        <w:tab/>
+        <w:t>-view</w:t>
+      </w:r>
     </w:p>
     <w:p>
       <w:pPr>
         <w:ind w:left="2124" w:firstLine="708"/>
       </w:pPr>
       <w:r>
-        <w:t>-</w:t>
-      </w:r>
-      <w:proofErr w:type="spellStart"/>
-      <w:r>
-        <w:t>resources</w:t>
-      </w:r>
-      <w:proofErr w:type="spellEnd"/>
+        <w:t>-resources</w:t>
+      </w:r>
     </w:p>
     <w:p>
       <w:pPr>
@@ -364,13 +270,8 @@
       </w:r>
       <w:r>
         <w:tab/>
-        <w:t>-</w:t>
-      </w:r>
-      <w:proofErr w:type="spellStart"/>
-      <w:r>
-        <w:t>js</w:t>
-      </w:r>
-      <w:proofErr w:type="spellEnd"/>
+        <w:t>-js</w:t>
+      </w:r>
     </w:p>
     <w:p>
       <w:pPr>
@@ -384,30 +285,20 @@
       </w:r>
       <w:r>
         <w:tab/>
-        <w:t>-</w:t>
-      </w:r>
-      <w:proofErr w:type="spellStart"/>
-      <w:r>
-        <w:t>css</w:t>
-      </w:r>
-      <w:proofErr w:type="spellEnd"/>
-    </w:p>
-    <w:p>
-      <w:r>
-        <w:tab/>
-      </w:r>
-      <w:r>
-        <w:tab/>
-      </w:r>
-      <w:r>
-        <w:tab/>
-        <w:t>-</w:t>
-      </w:r>
-      <w:proofErr w:type="spellStart"/>
-      <w:r>
-        <w:t>controller</w:t>
-      </w:r>
-      <w:proofErr w:type="spellEnd"/>
+        <w:t>-css</w:t>
+      </w:r>
+    </w:p>
+    <w:p>
+      <w:r>
+        <w:tab/>
+      </w:r>
+      <w:r>
+        <w:tab/>
+      </w:r>
+      <w:r>
+        <w:tab/>
+        <w:t>-controller</w:t>
+      </w:r>
     </w:p>
     <w:p/>
     <w:p/>
@@ -450,49 +341,7 @@
         <w:rPr>
           <w:sz w:val="24"/>
         </w:rPr>
-        <w:t xml:space="preserve">Todos arquivos devem ser criados com o mesmo nome quando se tratar de </w:t>
-      </w:r>
-      <w:proofErr w:type="spellStart"/>
-      <w:r>
-        <w:rPr>
-          <w:sz w:val="24"/>
-        </w:rPr>
-        <w:t>model</w:t>
-      </w:r>
-      <w:proofErr w:type="spellEnd"/>
-      <w:r>
-        <w:rPr>
-          <w:sz w:val="24"/>
-        </w:rPr>
-        <w:t xml:space="preserve">, </w:t>
-      </w:r>
-      <w:proofErr w:type="spellStart"/>
-      <w:r>
-        <w:rPr>
-          <w:sz w:val="24"/>
-        </w:rPr>
-        <w:t>view</w:t>
-      </w:r>
-      <w:proofErr w:type="spellEnd"/>
-      <w:r>
-        <w:rPr>
-          <w:sz w:val="24"/>
-        </w:rPr>
-        <w:t xml:space="preserve"> ou </w:t>
-      </w:r>
-      <w:proofErr w:type="spellStart"/>
-      <w:r>
-        <w:rPr>
-          <w:sz w:val="24"/>
-        </w:rPr>
-        <w:t>controller</w:t>
-      </w:r>
-      <w:proofErr w:type="spellEnd"/>
-      <w:r>
-        <w:rPr>
-          <w:sz w:val="24"/>
-        </w:rPr>
-        <w:t>.</w:t>
+        <w:t>Todos arquivos devem ser criados com o mesmo nome quando se tratar de model, view ou controller.</w:t>
       </w:r>
     </w:p>
     <w:p>
@@ -531,21 +380,7 @@
         <w:rPr>
           <w:sz w:val="24"/>
         </w:rPr>
-        <w:t xml:space="preserve">Devem respeitar o padrão </w:t>
-      </w:r>
-      <w:proofErr w:type="spellStart"/>
-      <w:r>
-        <w:rPr>
-          <w:sz w:val="24"/>
-        </w:rPr>
-        <w:t>camel</w:t>
-      </w:r>
-      <w:proofErr w:type="spellEnd"/>
-      <w:r>
-        <w:rPr>
-          <w:sz w:val="24"/>
-        </w:rPr>
-        <w:t xml:space="preserve"> case</w:t>
+        <w:t>Devem respeitar o padrão camel case</w:t>
       </w:r>
       <w:r>
         <w:rPr>
@@ -564,21 +399,7 @@
         <w:rPr>
           <w:sz w:val="24"/>
         </w:rPr>
-        <w:t>Pastas de módulos devem iniciar com “</w:t>
-      </w:r>
-      <w:proofErr w:type="spellStart"/>
-      <w:r>
-        <w:rPr>
-          <w:sz w:val="24"/>
-        </w:rPr>
-        <w:t>mod</w:t>
-      </w:r>
-      <w:proofErr w:type="spellEnd"/>
-      <w:r>
-        <w:rPr>
-          <w:sz w:val="24"/>
-        </w:rPr>
-        <w:t>”.</w:t>
+        <w:t>Pastas de módulos devem iniciar com “mod”.</w:t>
       </w:r>
       <w:r>
         <w:rPr>
@@ -586,8 +407,6 @@
         </w:rPr>
         <w:t xml:space="preserve"> Ex.: modTelefoniaMovel</w:t>
       </w:r>
-      <w:bookmarkStart w:id="0" w:name="_GoBack"/>
-      <w:bookmarkEnd w:id="0"/>
     </w:p>
     <w:p>
       <w:pPr>
@@ -639,21 +458,7 @@
           <w:sz w:val="24"/>
         </w:rPr>
         <w:tab/>
-        <w:t>Utilizar sempre que possível a variável $</w:t>
-      </w:r>
-      <w:proofErr w:type="spellStart"/>
-      <w:r>
-        <w:rPr>
-          <w:sz w:val="24"/>
-        </w:rPr>
-        <w:t>cont</w:t>
-      </w:r>
-      <w:proofErr w:type="spellEnd"/>
-      <w:r>
-        <w:rPr>
-          <w:sz w:val="24"/>
-        </w:rPr>
-        <w:t xml:space="preserve"> como contador, salvo casos em que é necessário mais de um contador, para isso, utilizar de forma sequencial.</w:t>
+        <w:t>Utilizar sempre que possível a variável $cont como contador, salvo casos em que é necessário mais de um contador, para isso, utilizar de forma sequencial.</w:t>
       </w:r>
     </w:p>
     <w:p>
@@ -693,56 +498,20 @@
           <w:sz w:val="24"/>
         </w:rPr>
         <w:tab/>
-        <w:t xml:space="preserve">Respeitar o padrão </w:t>
-      </w:r>
-      <w:proofErr w:type="spellStart"/>
-      <w:r>
-        <w:rPr>
-          <w:sz w:val="24"/>
-        </w:rPr>
-        <w:t>camel</w:t>
-      </w:r>
-      <w:proofErr w:type="spellEnd"/>
-      <w:r>
-        <w:rPr>
-          <w:sz w:val="24"/>
-        </w:rPr>
-        <w:t xml:space="preserve"> case e serem o mais objetivas possível, utilizar variáveis curtas e </w:t>
-      </w:r>
-      <w:proofErr w:type="spellStart"/>
-      <w:r>
-        <w:rPr>
-          <w:sz w:val="24"/>
-        </w:rPr>
-        <w:t>auto-explicativas</w:t>
-      </w:r>
-      <w:proofErr w:type="spellEnd"/>
-    </w:p>
-    <w:p>
-      <w:pPr>
-        <w:rPr>
-          <w:sz w:val="24"/>
-        </w:rPr>
-      </w:pPr>
-      <w:r>
-        <w:rPr>
-          <w:sz w:val="24"/>
-        </w:rPr>
-        <w:t>Ex.: $</w:t>
-      </w:r>
-      <w:proofErr w:type="spellStart"/>
-      <w:r>
-        <w:rPr>
-          <w:sz w:val="24"/>
-        </w:rPr>
-        <w:t>nomeFuncionario</w:t>
-      </w:r>
-      <w:proofErr w:type="spellEnd"/>
-      <w:r>
-        <w:rPr>
-          <w:sz w:val="24"/>
-        </w:rPr>
-        <w:t xml:space="preserve"> </w:t>
+        <w:t>Respeitar o padrão camel case e serem o mais objetivas possível, utilizar variáveis curtas e auto-explicativas</w:t>
+      </w:r>
+    </w:p>
+    <w:p>
+      <w:pPr>
+        <w:rPr>
+          <w:sz w:val="24"/>
+        </w:rPr>
+      </w:pPr>
+      <w:r>
+        <w:rPr>
+          <w:sz w:val="24"/>
+        </w:rPr>
+        <w:t xml:space="preserve">Ex.: $nomeFuncionario </w:t>
       </w:r>
     </w:p>
     <w:p>
@@ -790,16 +559,8 @@
         <w:rPr>
           <w:sz w:val="24"/>
         </w:rPr>
-        <w:t xml:space="preserve">-&gt;inputs, </w:t>
-      </w:r>
-      <w:proofErr w:type="spellStart"/>
-      <w:r>
-        <w:rPr>
-          <w:sz w:val="24"/>
-        </w:rPr>
-        <w:t>textarea</w:t>
-      </w:r>
-      <w:proofErr w:type="spellEnd"/>
+        <w:t>-&gt;inputs, textarea</w:t>
+      </w:r>
     </w:p>
     <w:p>
       <w:pPr>
@@ -813,21 +574,7 @@
           <w:sz w:val="24"/>
         </w:rPr>
         <w:tab/>
-        <w:t xml:space="preserve">Devem conter o </w:t>
-      </w:r>
-      <w:proofErr w:type="spellStart"/>
-      <w:r>
-        <w:rPr>
-          <w:sz w:val="24"/>
-        </w:rPr>
-        <w:t>name</w:t>
-      </w:r>
-      <w:proofErr w:type="spellEnd"/>
-      <w:r>
-        <w:rPr>
-          <w:sz w:val="24"/>
-        </w:rPr>
-        <w:t xml:space="preserve"> e o id, ambos com o mesmo valor.</w:t>
+        <w:t>Devem conter o name e o id, ambos com o mesmo valor.</w:t>
       </w:r>
     </w:p>
     <w:p>
@@ -842,40 +589,27 @@
           <w:sz w:val="24"/>
         </w:rPr>
         <w:tab/>
-        <w:t xml:space="preserve">Ex.: &lt;input </w:t>
-      </w:r>
-      <w:proofErr w:type="spellStart"/>
-      <w:r>
-        <w:rPr>
-          <w:sz w:val="24"/>
-        </w:rPr>
-        <w:t>name</w:t>
-      </w:r>
-      <w:proofErr w:type="spellEnd"/>
-      <w:r>
-        <w:rPr>
-          <w:sz w:val="24"/>
-        </w:rPr>
-        <w:t xml:space="preserve"> = “nome” id = “nome” /&gt;</w:t>
-      </w:r>
-    </w:p>
-    <w:p>
-      <w:pPr>
-        <w:rPr>
-          <w:sz w:val="24"/>
-        </w:rPr>
-      </w:pPr>
-    </w:p>
-    <w:p>
-      <w:pPr>
-        <w:rPr>
-          <w:sz w:val="24"/>
-        </w:rPr>
-      </w:pPr>
-      <w:r>
-        <w:rPr>
-          <w:sz w:val="24"/>
-        </w:rPr>
+        <w:t>Ex.: &lt;input name = “nome” id = “nome” /&gt;</w:t>
+      </w:r>
+    </w:p>
+    <w:p>
+      <w:pPr>
+        <w:rPr>
+          <w:sz w:val="24"/>
+        </w:rPr>
+      </w:pPr>
+    </w:p>
+    <w:p>
+      <w:pPr>
+        <w:rPr>
+          <w:sz w:val="24"/>
+        </w:rPr>
+      </w:pPr>
+      <w:r>
+        <w:rPr>
+          <w:sz w:val="24"/>
+        </w:rPr>
+        <w:lastRenderedPageBreak/>
         <w:t>2º CSS</w:t>
       </w:r>
     </w:p>
@@ -889,79 +623,22 @@
         <w:rPr>
           <w:sz w:val="24"/>
         </w:rPr>
-        <w:lastRenderedPageBreak/>
-        <w:tab/>
-        <w:t xml:space="preserve">Todo layout será baseado no framework </w:t>
-      </w:r>
-      <w:proofErr w:type="spellStart"/>
-      <w:r>
-        <w:rPr>
-          <w:sz w:val="24"/>
-        </w:rPr>
-        <w:t>twitter</w:t>
-      </w:r>
-      <w:proofErr w:type="spellEnd"/>
-      <w:r>
-        <w:rPr>
-          <w:sz w:val="24"/>
-        </w:rPr>
-        <w:t xml:space="preserve"> </w:t>
-      </w:r>
-      <w:proofErr w:type="spellStart"/>
-      <w:r>
-        <w:rPr>
-          <w:sz w:val="24"/>
-        </w:rPr>
-        <w:t>bootstrap</w:t>
-      </w:r>
-      <w:proofErr w:type="spellEnd"/>
-      <w:r>
-        <w:rPr>
-          <w:sz w:val="24"/>
-        </w:rPr>
-        <w:t>.</w:t>
-      </w:r>
-    </w:p>
-    <w:p>
-      <w:pPr>
-        <w:rPr>
-          <w:sz w:val="24"/>
-        </w:rPr>
-      </w:pPr>
-      <w:r>
-        <w:rPr>
-          <w:sz w:val="24"/>
-        </w:rPr>
-        <w:tab/>
-        <w:t xml:space="preserve">Cada página terá um arquivo CSS com o mesmo nome, caso seja necessário um </w:t>
-      </w:r>
-      <w:proofErr w:type="spellStart"/>
-      <w:r>
-        <w:rPr>
-          <w:sz w:val="24"/>
-        </w:rPr>
-        <w:t>css</w:t>
-      </w:r>
-      <w:proofErr w:type="spellEnd"/>
-      <w:r>
-        <w:rPr>
-          <w:sz w:val="24"/>
-        </w:rPr>
-        <w:t xml:space="preserve"> customizado ou </w:t>
-      </w:r>
-      <w:proofErr w:type="spellStart"/>
-      <w:r>
-        <w:rPr>
-          <w:sz w:val="24"/>
-        </w:rPr>
-        <w:t>sobscrever</w:t>
-      </w:r>
-      <w:proofErr w:type="spellEnd"/>
-      <w:r>
-        <w:rPr>
-          <w:sz w:val="24"/>
-        </w:rPr>
-        <w:t xml:space="preserve"> alguma classe.</w:t>
+        <w:tab/>
+        <w:t>Todo layout será baseado no framework twitter bootstrap.</w:t>
+      </w:r>
+    </w:p>
+    <w:p>
+      <w:pPr>
+        <w:rPr>
+          <w:sz w:val="24"/>
+        </w:rPr>
+      </w:pPr>
+      <w:r>
+        <w:rPr>
+          <w:sz w:val="24"/>
+        </w:rPr>
+        <w:tab/>
+        <w:t>Cada página terá um arquivo CSS com o mesmo nome, caso seja necessário um css customizado ou sobscrever alguma classe.</w:t>
       </w:r>
     </w:p>
     <w:p>
@@ -1005,105 +682,7 @@
         <w:rPr>
           <w:sz w:val="24"/>
         </w:rPr>
-        <w:t xml:space="preserve">Existirá um </w:t>
-      </w:r>
-      <w:proofErr w:type="spellStart"/>
-      <w:r>
-        <w:rPr>
-          <w:sz w:val="24"/>
-        </w:rPr>
-        <w:t>javascript</w:t>
-      </w:r>
-      <w:proofErr w:type="spellEnd"/>
-      <w:r>
-        <w:rPr>
-          <w:sz w:val="24"/>
-        </w:rPr>
-        <w:t xml:space="preserve"> para o menu principal que se encarregará de carregar as páginas de forma dinâmica na </w:t>
-      </w:r>
-      <w:proofErr w:type="spellStart"/>
-      <w:r>
-        <w:rPr>
-          <w:sz w:val="24"/>
-        </w:rPr>
-        <w:t>div</w:t>
-      </w:r>
-      <w:proofErr w:type="spellEnd"/>
-      <w:r>
-        <w:rPr>
-          <w:sz w:val="24"/>
-        </w:rPr>
-        <w:t xml:space="preserve"> </w:t>
-      </w:r>
-      <w:proofErr w:type="spellStart"/>
-      <w:r>
-        <w:rPr>
-          <w:sz w:val="24"/>
-        </w:rPr>
-        <w:t>content</w:t>
-      </w:r>
-      <w:proofErr w:type="spellEnd"/>
-      <w:r>
-        <w:rPr>
-          <w:sz w:val="24"/>
-        </w:rPr>
-        <w:t xml:space="preserve">. Para isso, deve-se passar na </w:t>
-      </w:r>
-      <w:proofErr w:type="spellStart"/>
-      <w:r>
-        <w:rPr>
-          <w:sz w:val="24"/>
-        </w:rPr>
-        <w:t>url</w:t>
-      </w:r>
-      <w:proofErr w:type="spellEnd"/>
-      <w:r>
-        <w:rPr>
-          <w:sz w:val="24"/>
-        </w:rPr>
-        <w:t xml:space="preserve"> como parâmetro, a </w:t>
-      </w:r>
-      <w:proofErr w:type="spellStart"/>
-      <w:r>
-        <w:rPr>
-          <w:sz w:val="24"/>
-        </w:rPr>
-        <w:t>pagina</w:t>
-      </w:r>
-      <w:proofErr w:type="spellEnd"/>
-      <w:r>
-        <w:rPr>
-          <w:sz w:val="24"/>
-        </w:rPr>
-        <w:t xml:space="preserve"> em que se </w:t>
-      </w:r>
-      <w:proofErr w:type="spellStart"/>
-      <w:r>
-        <w:rPr>
-          <w:sz w:val="24"/>
-        </w:rPr>
-        <w:t>esta</w:t>
-      </w:r>
-      <w:proofErr w:type="spellEnd"/>
-      <w:r>
-        <w:rPr>
-          <w:sz w:val="24"/>
-        </w:rPr>
-        <w:t xml:space="preserve"> tentando acessar, para que a mesma seja carregada na </w:t>
-      </w:r>
-      <w:proofErr w:type="spellStart"/>
-      <w:r>
-        <w:rPr>
-          <w:sz w:val="24"/>
-        </w:rPr>
-        <w:t>div</w:t>
-      </w:r>
-      <w:proofErr w:type="spellEnd"/>
-      <w:r>
-        <w:rPr>
-          <w:sz w:val="24"/>
-        </w:rPr>
-        <w:t>.</w:t>
+        <w:t>Existirá um javascript para o menu principal que se encarregará de carregar as páginas de forma dinâmica na div content. Para isso, deve-se passar na url como parâmetro, a pagina em que se esta tentando acessar, para que a mesma seja carregada na div.</w:t>
       </w:r>
     </w:p>
     <w:p>
@@ -1117,21 +696,7 @@
         <w:rPr>
           <w:sz w:val="24"/>
         </w:rPr>
-        <w:t xml:space="preserve">O valor da variável passada deve ser o mesmo do nome da página, pois o </w:t>
-      </w:r>
-      <w:proofErr w:type="spellStart"/>
-      <w:r>
-        <w:rPr>
-          <w:sz w:val="24"/>
-        </w:rPr>
-        <w:t>javascript</w:t>
-      </w:r>
-      <w:proofErr w:type="spellEnd"/>
-      <w:r>
-        <w:rPr>
-          <w:sz w:val="24"/>
-        </w:rPr>
-        <w:t xml:space="preserve"> irá carregar de acordo com o parâmetro.</w:t>
+        <w:t>O valor da variável passada deve ser o mesmo do nome da página, pois o javascript irá carregar de acordo com o parâmetro.</w:t>
       </w:r>
     </w:p>
     <w:p>
@@ -1156,47 +721,11 @@
           <w:sz w:val="24"/>
         </w:rPr>
       </w:pPr>
-      <w:proofErr w:type="gramStart"/>
-      <w:r>
-        <w:rPr>
-          <w:sz w:val="24"/>
-        </w:rPr>
-        <w:t>link</w:t>
-      </w:r>
-      <w:proofErr w:type="gramEnd"/>
-      <w:r>
-        <w:rPr>
-          <w:sz w:val="24"/>
-        </w:rPr>
-        <w:t xml:space="preserve"> = &lt;a </w:t>
-      </w:r>
-      <w:proofErr w:type="spellStart"/>
-      <w:r>
-        <w:rPr>
-          <w:sz w:val="24"/>
-        </w:rPr>
-        <w:t>href</w:t>
-      </w:r>
-      <w:proofErr w:type="spellEnd"/>
-      <w:r>
-        <w:rPr>
-          <w:sz w:val="24"/>
-        </w:rPr>
-        <w:t xml:space="preserve"> = #</w:t>
-      </w:r>
-      <w:proofErr w:type="spellStart"/>
-      <w:r>
-        <w:rPr>
-          <w:sz w:val="24"/>
-        </w:rPr>
-        <w:t>pag</w:t>
-      </w:r>
-      <w:proofErr w:type="spellEnd"/>
-      <w:r>
-        <w:rPr>
-          <w:sz w:val="24"/>
-        </w:rPr>
-        <w:t>=</w:t>
+      <w:r>
+        <w:rPr>
+          <w:sz w:val="24"/>
+        </w:rPr>
+        <w:t>link = &lt;a href = #pag=</w:t>
       </w:r>
       <w:r>
         <w:rPr>
@@ -1220,56 +749,11 @@
           <w:sz w:val="24"/>
         </w:rPr>
       </w:pPr>
-      <w:proofErr w:type="spellStart"/>
-      <w:proofErr w:type="gramStart"/>
-      <w:r>
-        <w:rPr>
-          <w:sz w:val="24"/>
-        </w:rPr>
-        <w:t>js</w:t>
-      </w:r>
-      <w:proofErr w:type="spellEnd"/>
-      <w:proofErr w:type="gramEnd"/>
-      <w:r>
-        <w:rPr>
-          <w:sz w:val="24"/>
-        </w:rPr>
-        <w:t xml:space="preserve"> = $(‘#</w:t>
-      </w:r>
-      <w:proofErr w:type="spellStart"/>
-      <w:r>
-        <w:rPr>
-          <w:sz w:val="24"/>
-        </w:rPr>
-        <w:t>conteudo</w:t>
-      </w:r>
-      <w:proofErr w:type="spellEnd"/>
-      <w:r>
-        <w:rPr>
-          <w:sz w:val="24"/>
-        </w:rPr>
-        <w:t>”).</w:t>
-      </w:r>
-      <w:proofErr w:type="spellStart"/>
-      <w:r>
-        <w:rPr>
-          <w:sz w:val="24"/>
-        </w:rPr>
-        <w:t>load</w:t>
-      </w:r>
-      <w:proofErr w:type="spellEnd"/>
-      <w:r>
-        <w:rPr>
-          <w:sz w:val="24"/>
-        </w:rPr>
-        <w:t>(</w:t>
-      </w:r>
-      <w:proofErr w:type="spellStart"/>
-      <w:r>
-        <w:rPr>
-          <w:sz w:val="24"/>
-        </w:rPr>
-        <w:t>m</w:t>
+      <w:r>
+        <w:rPr>
+          <w:sz w:val="24"/>
+        </w:rPr>
+        <w:t>js = $(‘#conteudo”).load(m</w:t>
       </w:r>
       <w:r>
         <w:rPr>
@@ -1283,7 +767,6 @@
         </w:rPr>
         <w:t>dulos</w:t>
       </w:r>
-      <w:proofErr w:type="spellEnd"/>
       <w:r>
         <w:rPr>
           <w:color w:val="FF0000"/>
@@ -1291,186 +774,114 @@
         </w:rPr>
         <w:t>/$_GET[‘</w:t>
       </w:r>
-      <w:proofErr w:type="spellStart"/>
       <w:r>
         <w:rPr>
           <w:color w:val="FF0000"/>
           <w:sz w:val="24"/>
         </w:rPr>
-        <w:t>pag</w:t>
-      </w:r>
-      <w:proofErr w:type="spellEnd"/>
+        <w:t>pag’</w:t>
+      </w:r>
       <w:r>
         <w:rPr>
           <w:color w:val="FF0000"/>
           <w:sz w:val="24"/>
         </w:rPr>
-        <w:t>’</w:t>
-      </w:r>
-      <w:r>
+        <w:t>]</w:t>
+      </w:r>
+      <w:r>
+        <w:rPr>
+          <w:sz w:val="24"/>
+        </w:rPr>
+        <w:t>);</w:t>
+      </w:r>
+    </w:p>
+    <w:p>
+      <w:pPr>
+        <w:ind w:firstLine="708"/>
+        <w:rPr>
+          <w:sz w:val="24"/>
+        </w:rPr>
+      </w:pPr>
+    </w:p>
+    <w:p>
+      <w:pPr>
+        <w:ind w:firstLine="708"/>
+        <w:rPr>
+          <w:sz w:val="24"/>
+        </w:rPr>
+      </w:pPr>
+      <w:r>
+        <w:rPr>
+          <w:sz w:val="24"/>
+        </w:rPr>
+        <w:t>Todo conteúdo será carregado em uma div chamada “content”, que se encontra no arquivo “main.php”, que é a página principal onde será carregado os includes padrões (header, footer e mainMenu).</w:t>
+      </w:r>
+    </w:p>
+    <w:p>
+      <w:pPr>
+        <w:ind w:firstLine="708"/>
+        <w:rPr>
+          <w:sz w:val="24"/>
+        </w:rPr>
+      </w:pPr>
+      <w:r>
+        <w:rPr>
+          <w:sz w:val="24"/>
+        </w:rPr>
+        <w:t xml:space="preserve">Antes de carregar o conteúdo, o DOM deve ser limpado (tudo o que se encontra abaixo da div content), e todo o link deve possuir variáveis que identifiquem onde o usuário </w:t>
+      </w:r>
+      <w:r>
+        <w:rPr>
+          <w:sz w:val="24"/>
+        </w:rPr>
+        <w:t>está</w:t>
+      </w:r>
+      <w:r>
+        <w:rPr>
+          <w:sz w:val="24"/>
+        </w:rPr>
+        <w:t>, utilizar o padrão:</w:t>
+      </w:r>
+    </w:p>
+    <w:p>
+      <w:pPr>
+        <w:ind w:firstLine="708"/>
         <w:rPr>
           <w:color w:val="FF0000"/>
           <w:sz w:val="24"/>
         </w:rPr>
-        <w:t>]</w:t>
-      </w:r>
-      <w:r>
-        <w:rPr>
-          <w:sz w:val="24"/>
-        </w:rPr>
-        <w:t>);</w:t>
+      </w:pPr>
+      <w:r>
+        <w:rPr>
+          <w:sz w:val="24"/>
+        </w:rPr>
+        <w:t>Ex.: http://localhost/webCafe/index.php#</w:t>
+      </w:r>
+      <w:r>
+        <w:rPr>
+          <w:color w:val="FF0000"/>
+          <w:sz w:val="24"/>
+        </w:rPr>
+        <w:t>pag=pagina01</w:t>
+      </w:r>
+    </w:p>
+    <w:p>
+      <w:pPr>
+        <w:rPr>
+          <w:sz w:val="24"/>
+        </w:rPr>
+      </w:pPr>
+      <w:r>
+        <w:rPr>
+          <w:sz w:val="24"/>
+        </w:rPr>
+        <w:t>E se houverm outros itens como sublinks, breadcrumbs, etc, colocar na sequencia.</w:t>
       </w:r>
     </w:p>
     <w:p>
       <w:pPr>
         <w:ind w:firstLine="708"/>
         <w:rPr>
-          <w:sz w:val="24"/>
-        </w:rPr>
-      </w:pPr>
-    </w:p>
-    <w:p>
-      <w:pPr>
-        <w:ind w:firstLine="708"/>
-        <w:rPr>
-          <w:sz w:val="24"/>
-        </w:rPr>
-      </w:pPr>
-      <w:r>
-        <w:rPr>
-          <w:sz w:val="24"/>
-        </w:rPr>
-        <w:t xml:space="preserve">Todo conteúdo será carregado em uma </w:t>
-      </w:r>
-      <w:proofErr w:type="spellStart"/>
-      <w:r>
-        <w:rPr>
-          <w:sz w:val="24"/>
-        </w:rPr>
-        <w:t>div</w:t>
-      </w:r>
-      <w:proofErr w:type="spellEnd"/>
-      <w:r>
-        <w:rPr>
-          <w:sz w:val="24"/>
-        </w:rPr>
-        <w:t xml:space="preserve"> chamada “</w:t>
-      </w:r>
-      <w:proofErr w:type="spellStart"/>
-      <w:r>
-        <w:rPr>
-          <w:sz w:val="24"/>
-        </w:rPr>
-        <w:t>content</w:t>
-      </w:r>
-      <w:proofErr w:type="spellEnd"/>
-      <w:r>
-        <w:rPr>
-          <w:sz w:val="24"/>
-        </w:rPr>
-        <w:t>”, que se encontra no arquivo “</w:t>
-      </w:r>
-      <w:proofErr w:type="spellStart"/>
-      <w:r>
-        <w:rPr>
-          <w:sz w:val="24"/>
-        </w:rPr>
-        <w:t>main.php</w:t>
-      </w:r>
-      <w:proofErr w:type="spellEnd"/>
-      <w:r>
-        <w:rPr>
-          <w:sz w:val="24"/>
-        </w:rPr>
-        <w:t xml:space="preserve">”, que é a página principal onde será carregado os includes padrões (header, </w:t>
-      </w:r>
-      <w:proofErr w:type="spellStart"/>
-      <w:r>
-        <w:rPr>
-          <w:sz w:val="24"/>
-        </w:rPr>
-        <w:t>footer</w:t>
-      </w:r>
-      <w:proofErr w:type="spellEnd"/>
-      <w:r>
-        <w:rPr>
-          <w:sz w:val="24"/>
-        </w:rPr>
-        <w:t xml:space="preserve"> e </w:t>
-      </w:r>
-      <w:proofErr w:type="spellStart"/>
-      <w:r>
-        <w:rPr>
-          <w:sz w:val="24"/>
-        </w:rPr>
-        <w:t>mainMenu</w:t>
-      </w:r>
-      <w:proofErr w:type="spellEnd"/>
-      <w:r>
-        <w:rPr>
-          <w:sz w:val="24"/>
-        </w:rPr>
-        <w:t>).</w:t>
-      </w:r>
-    </w:p>
-    <w:p>
-      <w:pPr>
-        <w:ind w:firstLine="708"/>
-        <w:rPr>
-          <w:sz w:val="24"/>
-        </w:rPr>
-      </w:pPr>
-      <w:r>
-        <w:rPr>
-          <w:sz w:val="24"/>
-        </w:rPr>
-        <w:t xml:space="preserve">Antes de carregar o conteúdo, o DOM deve ser limpado (tudo o que se encontra abaixo da </w:t>
-      </w:r>
-      <w:proofErr w:type="spellStart"/>
-      <w:r>
-        <w:rPr>
-          <w:sz w:val="24"/>
-        </w:rPr>
-        <w:t>div</w:t>
-      </w:r>
-      <w:proofErr w:type="spellEnd"/>
-      <w:r>
-        <w:rPr>
-          <w:sz w:val="24"/>
-        </w:rPr>
-        <w:t xml:space="preserve"> </w:t>
-      </w:r>
-      <w:proofErr w:type="spellStart"/>
-      <w:r>
-        <w:rPr>
-          <w:sz w:val="24"/>
-        </w:rPr>
-        <w:t>content</w:t>
-      </w:r>
-      <w:proofErr w:type="spellEnd"/>
-      <w:r>
-        <w:rPr>
-          <w:sz w:val="24"/>
-        </w:rPr>
-        <w:t xml:space="preserve">), e todo o link deve possuir variáveis que identifiquem onde o usuário </w:t>
-      </w:r>
-      <w:r>
-        <w:rPr>
-          <w:sz w:val="24"/>
-        </w:rPr>
-        <w:t>está</w:t>
-      </w:r>
-      <w:r>
-        <w:rPr>
-          <w:sz w:val="24"/>
-        </w:rPr>
-        <w:t>, utilizar o padrão:</w:t>
-      </w:r>
-    </w:p>
-    <w:p>
-      <w:pPr>
-        <w:ind w:firstLine="708"/>
-        <w:rPr>
           <w:color w:val="FF0000"/>
           <w:sz w:val="24"/>
         </w:rPr>
@@ -1488,123 +899,18 @@
         </w:rPr>
         <w:t>pag=pagina01</w:t>
       </w:r>
-    </w:p>
-    <w:p>
-      <w:pPr>
-        <w:rPr>
-          <w:sz w:val="24"/>
-        </w:rPr>
-      </w:pPr>
-      <w:r>
-        <w:rPr>
-          <w:sz w:val="24"/>
-        </w:rPr>
-        <w:t xml:space="preserve">E se </w:t>
-      </w:r>
-      <w:proofErr w:type="spellStart"/>
-      <w:r>
-        <w:rPr>
-          <w:sz w:val="24"/>
-        </w:rPr>
-        <w:t>houverm</w:t>
-      </w:r>
-      <w:proofErr w:type="spellEnd"/>
-      <w:r>
-        <w:rPr>
-          <w:sz w:val="24"/>
-        </w:rPr>
-        <w:t xml:space="preserve"> outros itens como </w:t>
-      </w:r>
-      <w:proofErr w:type="spellStart"/>
-      <w:r>
-        <w:rPr>
-          <w:sz w:val="24"/>
-        </w:rPr>
-        <w:t>sublinks</w:t>
-      </w:r>
-      <w:proofErr w:type="spellEnd"/>
-      <w:r>
-        <w:rPr>
-          <w:sz w:val="24"/>
-        </w:rPr>
-        <w:t xml:space="preserve">, </w:t>
-      </w:r>
-      <w:proofErr w:type="spellStart"/>
-      <w:r>
-        <w:rPr>
-          <w:sz w:val="24"/>
-        </w:rPr>
-        <w:t>breadcrumbs</w:t>
-      </w:r>
-      <w:proofErr w:type="spellEnd"/>
-      <w:r>
-        <w:rPr>
-          <w:sz w:val="24"/>
-        </w:rPr>
-        <w:t xml:space="preserve">, </w:t>
-      </w:r>
-      <w:proofErr w:type="spellStart"/>
-      <w:r>
-        <w:rPr>
-          <w:sz w:val="24"/>
-        </w:rPr>
-        <w:t>etc</w:t>
-      </w:r>
-      <w:proofErr w:type="spellEnd"/>
-      <w:r>
-        <w:rPr>
-          <w:sz w:val="24"/>
-        </w:rPr>
-        <w:t xml:space="preserve">, colocar na </w:t>
-      </w:r>
-      <w:proofErr w:type="spellStart"/>
-      <w:r>
-        <w:rPr>
-          <w:sz w:val="24"/>
-        </w:rPr>
-        <w:t>sequencia</w:t>
-      </w:r>
-      <w:proofErr w:type="spellEnd"/>
-      <w:r>
-        <w:rPr>
-          <w:sz w:val="24"/>
-        </w:rPr>
-        <w:t>.</w:t>
-      </w:r>
-    </w:p>
-    <w:p>
-      <w:pPr>
-        <w:ind w:firstLine="708"/>
+      <w:r>
         <w:rPr>
           <w:color w:val="FF0000"/>
           <w:sz w:val="24"/>
         </w:rPr>
-      </w:pPr>
-      <w:r>
-        <w:rPr>
-          <w:sz w:val="24"/>
-        </w:rPr>
-        <w:t>Ex.: http://localhost/webCafe/index.php#</w:t>
+        <w:t>&amp;</w:t>
       </w:r>
       <w:r>
         <w:rPr>
           <w:color w:val="FF0000"/>
           <w:sz w:val="24"/>
         </w:rPr>
-        <w:t>pag=pagina01</w:t>
-      </w:r>
-      <w:r>
-        <w:rPr>
-          <w:color w:val="FF0000"/>
-          <w:sz w:val="24"/>
-        </w:rPr>
-        <w:t>&amp;</w:t>
-      </w:r>
-      <w:r>
-        <w:rPr>
-          <w:color w:val="FF0000"/>
-          <w:sz w:val="24"/>
-        </w:rPr>
         <w:t>sub=subitem01&amp;usuarioid=01&amp;usuarionome=jose</w:t>
       </w:r>
     </w:p>
@@ -1722,49 +1028,27 @@
           <w:sz w:val="24"/>
         </w:rPr>
         <w:tab/>
-        <w:t xml:space="preserve">Toda requisição será feita de forma assíncrona utilizando o conceito </w:t>
-      </w:r>
-      <w:proofErr w:type="spellStart"/>
-      <w:r>
-        <w:rPr>
-          <w:sz w:val="24"/>
-        </w:rPr>
-        <w:t>ajax</w:t>
-      </w:r>
-      <w:proofErr w:type="spellEnd"/>
-      <w:r>
-        <w:rPr>
-          <w:sz w:val="24"/>
-        </w:rPr>
-        <w:t>.</w:t>
-      </w:r>
-    </w:p>
-    <w:p>
-      <w:pPr>
-        <w:rPr>
-          <w:sz w:val="24"/>
-        </w:rPr>
-      </w:pPr>
-      <w:r>
-        <w:rPr>
-          <w:sz w:val="24"/>
-        </w:rPr>
-        <w:tab/>
-      </w:r>
-      <w:r>
-        <w:rPr>
-          <w:sz w:val="24"/>
-        </w:rPr>
-        <w:t xml:space="preserve">4.1 – </w:t>
-      </w:r>
-      <w:proofErr w:type="spellStart"/>
-      <w:r>
-        <w:rPr>
-          <w:sz w:val="24"/>
-        </w:rPr>
-        <w:t>Views</w:t>
-      </w:r>
-      <w:proofErr w:type="spellEnd"/>
+        <w:t>Toda requisição será feita de forma assíncrona utilizando o conceito ajax.</w:t>
+      </w:r>
+    </w:p>
+    <w:p>
+      <w:pPr>
+        <w:rPr>
+          <w:sz w:val="24"/>
+        </w:rPr>
+      </w:pPr>
+      <w:r>
+        <w:rPr>
+          <w:sz w:val="24"/>
+        </w:rPr>
+        <w:tab/>
+      </w:r>
+      <w:r>
+        <w:rPr>
+          <w:sz w:val="24"/>
+        </w:rPr>
+        <w:t>4.1 – Views</w:t>
+      </w:r>
     </w:p>
     <w:p>
       <w:pPr>
@@ -1777,125 +1061,73 @@
         <w:rPr>
           <w:sz w:val="24"/>
         </w:rPr>
-        <w:t xml:space="preserve">-&gt;Deve conter o </w:t>
-      </w:r>
-      <w:proofErr w:type="spellStart"/>
-      <w:r>
-        <w:rPr>
-          <w:sz w:val="24"/>
-        </w:rPr>
-        <w:t>javascript</w:t>
-      </w:r>
-      <w:proofErr w:type="spellEnd"/>
-      <w:r>
-        <w:rPr>
-          <w:sz w:val="24"/>
-        </w:rPr>
-        <w:t xml:space="preserve"> correspondente a página;</w:t>
-      </w:r>
-    </w:p>
-    <w:p>
-      <w:pPr>
-        <w:rPr>
-          <w:sz w:val="24"/>
-        </w:rPr>
-      </w:pPr>
-      <w:r>
-        <w:rPr>
-          <w:sz w:val="24"/>
-        </w:rPr>
-        <w:tab/>
-      </w:r>
-      <w:r>
-        <w:rPr>
-          <w:sz w:val="24"/>
-        </w:rPr>
-        <w:tab/>
-        <w:t xml:space="preserve">-&gt;Deve conter o </w:t>
-      </w:r>
-      <w:proofErr w:type="spellStart"/>
-      <w:r>
-        <w:rPr>
-          <w:sz w:val="24"/>
-        </w:rPr>
-        <w:t>css</w:t>
-      </w:r>
-      <w:proofErr w:type="spellEnd"/>
-      <w:r>
-        <w:rPr>
-          <w:sz w:val="24"/>
-        </w:rPr>
-        <w:t xml:space="preserve"> correspondente a página;</w:t>
-      </w:r>
-    </w:p>
-    <w:p>
-      <w:pPr>
-        <w:rPr>
-          <w:sz w:val="24"/>
-        </w:rPr>
-      </w:pPr>
-      <w:r>
-        <w:rPr>
-          <w:sz w:val="24"/>
-        </w:rPr>
-        <w:tab/>
-      </w:r>
-      <w:r>
-        <w:rPr>
-          <w:sz w:val="24"/>
-        </w:rPr>
-        <w:tab/>
-      </w:r>
-      <w:r>
-        <w:rPr>
-          <w:sz w:val="24"/>
-        </w:rPr>
-        <w:t xml:space="preserve">-&gt;Evitar o uso de scripts </w:t>
-      </w:r>
-      <w:proofErr w:type="spellStart"/>
-      <w:r>
-        <w:rPr>
-          <w:sz w:val="24"/>
-        </w:rPr>
-        <w:t>back-end</w:t>
-      </w:r>
-      <w:proofErr w:type="spellEnd"/>
-      <w:r>
-        <w:rPr>
-          <w:sz w:val="24"/>
-        </w:rPr>
-        <w:t xml:space="preserve"> nas </w:t>
-      </w:r>
-      <w:proofErr w:type="spellStart"/>
-      <w:r>
-        <w:rPr>
-          <w:sz w:val="24"/>
-        </w:rPr>
-        <w:t>views</w:t>
-      </w:r>
-      <w:proofErr w:type="spellEnd"/>
-    </w:p>
-    <w:p>
-      <w:pPr>
-        <w:rPr>
-          <w:sz w:val="24"/>
-        </w:rPr>
-      </w:pPr>
-      <w:r>
-        <w:rPr>
-          <w:sz w:val="24"/>
-        </w:rPr>
-        <w:tab/>
-        <w:t xml:space="preserve">4.2 – </w:t>
-      </w:r>
-      <w:proofErr w:type="spellStart"/>
-      <w:r>
-        <w:rPr>
-          <w:sz w:val="24"/>
-        </w:rPr>
-        <w:t>Controllers</w:t>
-      </w:r>
-      <w:proofErr w:type="spellEnd"/>
+        <w:t>-&gt;Deve conter o javascript correspondente a página;</w:t>
+      </w:r>
+    </w:p>
+    <w:p>
+      <w:pPr>
+        <w:rPr>
+          <w:sz w:val="24"/>
+        </w:rPr>
+      </w:pPr>
+      <w:r>
+        <w:rPr>
+          <w:sz w:val="24"/>
+        </w:rPr>
+        <w:tab/>
+      </w:r>
+      <w:r>
+        <w:rPr>
+          <w:sz w:val="24"/>
+        </w:rPr>
+        <w:tab/>
+        <w:t>-&gt;Deve conter o css correspondente a página;</w:t>
+      </w:r>
+    </w:p>
+    <w:p>
+      <w:pPr>
+        <w:rPr>
+          <w:sz w:val="24"/>
+        </w:rPr>
+      </w:pPr>
+      <w:r>
+        <w:rPr>
+          <w:sz w:val="24"/>
+        </w:rPr>
+        <w:tab/>
+      </w:r>
+      <w:r>
+        <w:rPr>
+          <w:sz w:val="24"/>
+        </w:rPr>
+        <w:tab/>
+      </w:r>
+      <w:r>
+        <w:rPr>
+          <w:sz w:val="24"/>
+        </w:rPr>
+        <w:t>-&gt;Evitar o uso de scripts back-end</w:t>
+      </w:r>
+      <w:r>
+        <w:rPr>
+          <w:sz w:val="24"/>
+        </w:rPr>
+        <w:t xml:space="preserve"> nas views</w:t>
+      </w:r>
+    </w:p>
+    <w:p>
+      <w:pPr>
+        <w:rPr>
+          <w:sz w:val="24"/>
+        </w:rPr>
+      </w:pPr>
+      <w:r>
+        <w:rPr>
+          <w:sz w:val="24"/>
+        </w:rPr>
+        <w:tab/>
+        <w:t>4.2 – Controllers</w:t>
+      </w:r>
     </w:p>
     <w:p>
       <w:pPr>
@@ -1968,16 +1200,8 @@
           <w:sz w:val="24"/>
         </w:rPr>
         <w:tab/>
-        <w:t xml:space="preserve">4.3 – </w:t>
-      </w:r>
-      <w:proofErr w:type="spellStart"/>
-      <w:r>
-        <w:rPr>
-          <w:sz w:val="24"/>
-        </w:rPr>
-        <w:t>Models</w:t>
-      </w:r>
-      <w:proofErr w:type="spellEnd"/>
+        <w:t>4.3 – Models</w:t>
+      </w:r>
     </w:p>
     <w:p>
       <w:pPr>
@@ -2081,11 +1305,9 @@
                             <w:pPr>
                               <w:jc w:val="center"/>
                             </w:pPr>
-                            <w:proofErr w:type="spellStart"/>
                             <w:r>
                               <w:t>View</w:t>
                             </w:r>
-                            <w:proofErr w:type="spellEnd"/>
                           </w:p>
                         </w:txbxContent>
                       </wps:txbx>
@@ -2214,11 +1436,9 @@
                             <w:pPr>
                               <w:jc w:val="center"/>
                             </w:pPr>
-                            <w:proofErr w:type="spellStart"/>
                             <w:r>
                               <w:t>Model</w:t>
                             </w:r>
-                            <w:proofErr w:type="spellEnd"/>
                           </w:p>
                           <w:p/>
                         </w:txbxContent>
@@ -2333,11 +1553,9 @@
                             <w:pPr>
                               <w:jc w:val="center"/>
                             </w:pPr>
-                            <w:proofErr w:type="spellStart"/>
                             <w:r>
                               <w:t>Controller</w:t>
                             </w:r>
-                            <w:proofErr w:type="spellEnd"/>
                           </w:p>
                           <w:p/>
                         </w:txbxContent>
@@ -2577,11 +1795,9 @@
     <w:p/>
     <w:p/>
     <w:p>
-      <w:proofErr w:type="spellStart"/>
       <w:r>
         <w:t>Pugins</w:t>
       </w:r>
-      <w:proofErr w:type="spellEnd"/>
     </w:p>
     <w:p>
       <w:r>
@@ -2603,13 +1819,8 @@
     </w:p>
     <w:p>
       <w:r>
-        <w:t>-&gt;</w:t>
-      </w:r>
-      <w:proofErr w:type="spellStart"/>
-      <w:r>
-        <w:t>Calendario</w:t>
-      </w:r>
-      <w:proofErr w:type="spellEnd"/>
+        <w:t>-&gt;Calendario</w:t>
+      </w:r>
     </w:p>
     <w:p>
       <w:r>
@@ -2647,93 +1858,27 @@
     </w:p>
     <w:p>
       <w:r>
-        <w:t>-&gt;</w:t>
-      </w:r>
-      <w:proofErr w:type="spellStart"/>
-      <w:r>
-        <w:t>Dialogs</w:t>
-      </w:r>
-      <w:proofErr w:type="spellEnd"/>
-      <w:r>
-        <w:t xml:space="preserve">, </w:t>
-      </w:r>
-      <w:proofErr w:type="spellStart"/>
-      <w:r>
-        <w:t>tooltips</w:t>
-      </w:r>
-      <w:proofErr w:type="spellEnd"/>
-      <w:r>
-        <w:t xml:space="preserve">, </w:t>
-      </w:r>
-      <w:proofErr w:type="spellStart"/>
-      <w:r>
-        <w:t>drop’n</w:t>
-      </w:r>
-      <w:proofErr w:type="spellEnd"/>
-      <w:r>
-        <w:t xml:space="preserve"> </w:t>
-      </w:r>
-      <w:proofErr w:type="spellStart"/>
-      <w:r>
-        <w:t>down</w:t>
-      </w:r>
-      <w:proofErr w:type="spellEnd"/>
-      <w:r>
-        <w:t xml:space="preserve">, modal, </w:t>
-      </w:r>
-      <w:proofErr w:type="spellStart"/>
-      <w:r>
-        <w:t>alert</w:t>
-      </w:r>
-      <w:proofErr w:type="spellEnd"/>
-    </w:p>
-    <w:p>
-      <w:r>
-        <w:tab/>
-      </w:r>
-      <w:proofErr w:type="spellStart"/>
-      <w:r>
-        <w:t>Twitter</w:t>
-      </w:r>
-      <w:proofErr w:type="spellEnd"/>
-      <w:r>
-        <w:t xml:space="preserve"> </w:t>
-      </w:r>
-      <w:proofErr w:type="spellStart"/>
-      <w:r>
-        <w:t>bootstrap</w:t>
-      </w:r>
-      <w:proofErr w:type="spellEnd"/>
-    </w:p>
-    <w:p>
-      <w:r>
-        <w:t>-&gt;</w:t>
-      </w:r>
-      <w:proofErr w:type="spellStart"/>
-      <w:r>
-        <w:t>Drag’n</w:t>
-      </w:r>
-      <w:proofErr w:type="spellEnd"/>
-      <w:r>
-        <w:t xml:space="preserve"> </w:t>
-      </w:r>
-      <w:proofErr w:type="spellStart"/>
-      <w:r>
-        <w:t>drop</w:t>
-      </w:r>
-      <w:proofErr w:type="spellEnd"/>
-    </w:p>
-    <w:p>
-      <w:r>
-        <w:tab/>
-      </w:r>
-      <w:proofErr w:type="spellStart"/>
-      <w:r>
-        <w:t>Jquery</w:t>
-      </w:r>
-      <w:proofErr w:type="spellEnd"/>
-      <w:r>
-        <w:t xml:space="preserve"> ui</w:t>
+        <w:t>-&gt;Dialogs</w:t>
+      </w:r>
+      <w:r>
+        <w:t>, tooltips, drop’n down, modal, alert</w:t>
+      </w:r>
+    </w:p>
+    <w:p>
+      <w:r>
+        <w:tab/>
+        <w:t>Twitter bootstrap</w:t>
+      </w:r>
+    </w:p>
+    <w:p>
+      <w:r>
+        <w:t>-&gt;Drag’n drop</w:t>
+      </w:r>
+    </w:p>
+    <w:p>
+      <w:r>
+        <w:tab/>
+        <w:t>Jquery ui</w:t>
       </w:r>
     </w:p>
     <w:p>
@@ -3455,7 +2600,7 @@
 </file>
 
 <file path=customXml/itemProps1.xml><?xml version="1.0" encoding="utf-8"?>
-<ds:datastoreItem xmlns:ds="http://schemas.openxmlformats.org/officeDocument/2006/customXml" ds:itemID="{356821E8-2570-49B0-93A0-51499A262D67}">
+<ds:datastoreItem xmlns:ds="http://schemas.openxmlformats.org/officeDocument/2006/customXml" ds:itemID="{83C35B12-1FD5-4531-B599-046FF9BC8C8B}">
   <ds:schemaRefs>
     <ds:schemaRef ds:uri="http://schemas.openxmlformats.org/officeDocument/2006/bibliography"/>
   </ds:schemaRefs>

</xml_diff>